<commit_message>
added more default padding to period and ticket number
</commit_message>
<xml_diff>
--- a/Classic Template.docx
+++ b/Classic Template.docx
@@ -68,18 +68,18 @@
                 <w:noProof/>
               </w:rPr>
               <w:drawing>
-                <wp:anchor distT="0" distB="0" distL="114300" distR="114300" simplePos="0" relativeHeight="251659264" behindDoc="0" locked="0" layoutInCell="1" allowOverlap="1" wp14:anchorId="78AAED09" wp14:editId="0EA846A4">
+                <wp:anchor distT="0" distB="0" distL="114300" distR="114300" simplePos="0" relativeHeight="251661312" behindDoc="0" locked="0" layoutInCell="1" allowOverlap="1" wp14:anchorId="1AF0EBDA" wp14:editId="08933CE0">
                   <wp:simplePos x="0" y="0"/>
                   <wp:positionH relativeFrom="column">
-                    <wp:posOffset>-55879</wp:posOffset>
+                    <wp:posOffset>2640602</wp:posOffset>
                   </wp:positionH>
                   <wp:positionV relativeFrom="paragraph">
-                    <wp:posOffset>257175</wp:posOffset>
+                    <wp:posOffset>259715</wp:posOffset>
                   </wp:positionV>
-                  <wp:extent cx="490220" cy="444500"/>
-                  <wp:effectExtent l="0" t="0" r="5080" b="0"/>
+                  <wp:extent cx="453804" cy="411480"/>
+                  <wp:effectExtent l="0" t="0" r="3810" b="0"/>
                   <wp:wrapNone/>
-                  <wp:docPr id="692" name="Picture 692"/>
+                  <wp:docPr id="1" name="Picture 692"/>
                   <wp:cNvGraphicFramePr>
                     <a:graphicFrameLocks xmlns:a="http://schemas.openxmlformats.org/drawingml/2006/main" noChangeAspect="1"/>
                   </wp:cNvGraphicFramePr>
@@ -90,28 +90,30 @@
                           <pic:cNvPr id="692" name="Picture 692"/>
                           <pic:cNvPicPr/>
                         </pic:nvPicPr>
-                        <pic:blipFill rotWithShape="1">
+                        <pic:blipFill>
                           <a:blip r:embed="rId4" cstate="print">
                             <a:extLst>
                               <a:ext uri="{28A0092B-C50C-407E-A947-70E740481C1C}">
                                 <a14:useLocalDpi xmlns:a14="http://schemas.microsoft.com/office/drawing/2010/main" val="0"/>
                               </a:ext>
+                              <a:ext uri="{96DAC541-7B7A-43D3-8B79-37D633B846F1}">
+                                <asvg:svgBlip xmlns:asvg="http://schemas.microsoft.com/office/drawing/2016/SVG/main" r:embed="rId5"/>
+                              </a:ext>
                             </a:extLst>
                           </a:blip>
-                          <a:srcRect l="405" r="5406"/>
-                          <a:stretch/>
+                          <a:srcRect t="1084" b="1084"/>
+                          <a:stretch>
+                            <a:fillRect/>
+                          </a:stretch>
                         </pic:blipFill>
                         <pic:spPr bwMode="auto">
                           <a:xfrm>
                             <a:off x="0" y="0"/>
-                            <a:ext cx="490220" cy="444500"/>
+                            <a:ext cx="453804" cy="411480"/>
                           </a:xfrm>
                           <a:prstGeom prst="rect">
                             <a:avLst/>
                           </a:prstGeom>
-                          <a:ln>
-                            <a:noFill/>
-                          </a:ln>
                           <a:extLst>
                             <a:ext uri="{53640926-AAD7-44D8-BBD7-CCE9431645EC}">
                               <a14:shadowObscured xmlns:a14="http://schemas.microsoft.com/office/drawing/2010/main"/>
@@ -131,31 +133,22 @@
               </w:drawing>
             </w:r>
             <w:r>
-              <w:t>and say _________________________</w:t>
-            </w:r>
-          </w:p>
-          <w:p>
-            <w:pPr>
-              <w:spacing w:line="336" w:lineRule="auto"/>
-              <w:jc w:val="center"/>
-            </w:pPr>
-            <w:r>
               <w:rPr>
                 <w:noProof/>
               </w:rPr>
               <w:drawing>
-                <wp:anchor distT="0" distB="0" distL="114300" distR="114300" simplePos="0" relativeHeight="251660288" behindDoc="0" locked="0" layoutInCell="1" allowOverlap="1" wp14:anchorId="5405CEB3" wp14:editId="707EDF4F">
+                <wp:anchor distT="0" distB="0" distL="114300" distR="114300" simplePos="0" relativeHeight="251659264" behindDoc="0" locked="0" layoutInCell="1" allowOverlap="1" wp14:anchorId="78AAED09" wp14:editId="791A7246">
                   <wp:simplePos x="0" y="0"/>
                   <wp:positionH relativeFrom="column">
-                    <wp:posOffset>2669530</wp:posOffset>
+                    <wp:posOffset>-4624</wp:posOffset>
                   </wp:positionH>
                   <wp:positionV relativeFrom="paragraph">
-                    <wp:posOffset>17145</wp:posOffset>
+                    <wp:posOffset>259714</wp:posOffset>
                   </wp:positionV>
-                  <wp:extent cx="459105" cy="426085"/>
-                  <wp:effectExtent l="0" t="0" r="0" b="5715"/>
+                  <wp:extent cx="454204" cy="411843"/>
+                  <wp:effectExtent l="0" t="0" r="3175" b="0"/>
                   <wp:wrapNone/>
-                  <wp:docPr id="693" name="Picture 693"/>
+                  <wp:docPr id="692" name="Picture 692"/>
                   <wp:cNvGraphicFramePr>
                     <a:graphicFrameLocks xmlns:a="http://schemas.openxmlformats.org/drawingml/2006/main" noChangeAspect="1"/>
                   </wp:cNvGraphicFramePr>
@@ -163,31 +156,33 @@
                     <a:graphicData uri="http://schemas.openxmlformats.org/drawingml/2006/picture">
                       <pic:pic xmlns:pic="http://schemas.openxmlformats.org/drawingml/2006/picture">
                         <pic:nvPicPr>
-                          <pic:cNvPr id="693" name="Picture 693"/>
+                          <pic:cNvPr id="692" name="Picture 692"/>
                           <pic:cNvPicPr/>
                         </pic:nvPicPr>
-                        <pic:blipFill rotWithShape="1">
-                          <a:blip r:embed="rId5" cstate="print">
+                        <pic:blipFill>
+                          <a:blip r:embed="rId4" cstate="print">
                             <a:extLst>
                               <a:ext uri="{28A0092B-C50C-407E-A947-70E740481C1C}">
                                 <a14:useLocalDpi xmlns:a14="http://schemas.microsoft.com/office/drawing/2010/main" val="0"/>
                               </a:ext>
+                              <a:ext uri="{96DAC541-7B7A-43D3-8B79-37D633B846F1}">
+                                <asvg:svgBlip xmlns:asvg="http://schemas.microsoft.com/office/drawing/2016/SVG/main" r:embed="rId5"/>
+                              </a:ext>
                             </a:extLst>
                           </a:blip>
-                          <a:srcRect l="447" r="7571"/>
-                          <a:stretch/>
+                          <a:srcRect t="1084" b="1084"/>
+                          <a:stretch>
+                            <a:fillRect/>
+                          </a:stretch>
                         </pic:blipFill>
                         <pic:spPr bwMode="auto">
                           <a:xfrm flipH="1">
                             <a:off x="0" y="0"/>
-                            <a:ext cx="459105" cy="426085"/>
+                            <a:ext cx="455865" cy="413349"/>
                           </a:xfrm>
                           <a:prstGeom prst="rect">
                             <a:avLst/>
                           </a:prstGeom>
-                          <a:ln>
-                            <a:noFill/>
-                          </a:ln>
                           <a:extLst>
                             <a:ext uri="{53640926-AAD7-44D8-BBD7-CCE9431645EC}">
                               <a14:shadowObscured xmlns:a14="http://schemas.microsoft.com/office/drawing/2010/main"/>
@@ -207,6 +202,15 @@
               </w:drawing>
             </w:r>
             <w:r>
+              <w:t>and say _________________________</w:t>
+            </w:r>
+          </w:p>
+          <w:p>
+            <w:pPr>
+              <w:spacing w:line="336" w:lineRule="auto"/>
+              <w:jc w:val="center"/>
+            </w:pPr>
+            <w:r>
               <w:t>____________________________</w:t>
             </w:r>
           </w:p>
@@ -281,18 +285,18 @@
                 <w:noProof/>
               </w:rPr>
               <w:drawing>
-                <wp:anchor distT="0" distB="0" distL="114300" distR="114300" simplePos="0" relativeHeight="251754496" behindDoc="0" locked="0" layoutInCell="1" allowOverlap="1" wp14:anchorId="2D37A7A9" wp14:editId="4B27C414">
+                <wp:anchor distT="0" distB="0" distL="114300" distR="114300" simplePos="0" relativeHeight="251664384" behindDoc="0" locked="0" layoutInCell="1" allowOverlap="1" wp14:anchorId="076B727F" wp14:editId="4014162D">
                   <wp:simplePos x="0" y="0"/>
                   <wp:positionH relativeFrom="column">
-                    <wp:posOffset>-55879</wp:posOffset>
+                    <wp:posOffset>2640602</wp:posOffset>
                   </wp:positionH>
                   <wp:positionV relativeFrom="paragraph">
-                    <wp:posOffset>257175</wp:posOffset>
+                    <wp:posOffset>259715</wp:posOffset>
                   </wp:positionV>
-                  <wp:extent cx="490220" cy="444500"/>
-                  <wp:effectExtent l="0" t="0" r="5080" b="0"/>
+                  <wp:extent cx="453804" cy="411480"/>
+                  <wp:effectExtent l="0" t="0" r="3810" b="0"/>
                   <wp:wrapNone/>
-                  <wp:docPr id="1" name="Picture 1"/>
+                  <wp:docPr id="2" name="Picture 692"/>
                   <wp:cNvGraphicFramePr>
                     <a:graphicFrameLocks xmlns:a="http://schemas.openxmlformats.org/drawingml/2006/main" noChangeAspect="1"/>
                   </wp:cNvGraphicFramePr>
@@ -303,28 +307,30 @@
                           <pic:cNvPr id="692" name="Picture 692"/>
                           <pic:cNvPicPr/>
                         </pic:nvPicPr>
-                        <pic:blipFill rotWithShape="1">
+                        <pic:blipFill>
                           <a:blip r:embed="rId4" cstate="print">
                             <a:extLst>
                               <a:ext uri="{28A0092B-C50C-407E-A947-70E740481C1C}">
                                 <a14:useLocalDpi xmlns:a14="http://schemas.microsoft.com/office/drawing/2010/main" val="0"/>
                               </a:ext>
+                              <a:ext uri="{96DAC541-7B7A-43D3-8B79-37D633B846F1}">
+                                <asvg:svgBlip xmlns:asvg="http://schemas.microsoft.com/office/drawing/2016/SVG/main" r:embed="rId5"/>
+                              </a:ext>
                             </a:extLst>
                           </a:blip>
-                          <a:srcRect l="405" r="5406"/>
-                          <a:stretch/>
+                          <a:srcRect t="1084" b="1084"/>
+                          <a:stretch>
+                            <a:fillRect/>
+                          </a:stretch>
                         </pic:blipFill>
                         <pic:spPr bwMode="auto">
                           <a:xfrm>
                             <a:off x="0" y="0"/>
-                            <a:ext cx="490220" cy="444500"/>
+                            <a:ext cx="453804" cy="411480"/>
                           </a:xfrm>
                           <a:prstGeom prst="rect">
                             <a:avLst/>
                           </a:prstGeom>
-                          <a:ln>
-                            <a:noFill/>
-                          </a:ln>
                           <a:extLst>
                             <a:ext uri="{53640926-AAD7-44D8-BBD7-CCE9431645EC}">
                               <a14:shadowObscured xmlns:a14="http://schemas.microsoft.com/office/drawing/2010/main"/>
@@ -344,31 +350,22 @@
               </w:drawing>
             </w:r>
             <w:r>
-              <w:t>and say _________________________</w:t>
-            </w:r>
-          </w:p>
-          <w:p>
-            <w:pPr>
-              <w:spacing w:line="336" w:lineRule="auto"/>
-              <w:jc w:val="center"/>
-            </w:pPr>
-            <w:r>
               <w:rPr>
                 <w:noProof/>
               </w:rPr>
               <w:drawing>
-                <wp:anchor distT="0" distB="0" distL="114300" distR="114300" simplePos="0" relativeHeight="251755520" behindDoc="0" locked="0" layoutInCell="1" allowOverlap="1" wp14:anchorId="4F9A0A42" wp14:editId="63885B65">
+                <wp:anchor distT="0" distB="0" distL="114300" distR="114300" simplePos="0" relativeHeight="251663360" behindDoc="0" locked="0" layoutInCell="1" allowOverlap="1" wp14:anchorId="5DA3A459" wp14:editId="69E4C8AA">
                   <wp:simplePos x="0" y="0"/>
                   <wp:positionH relativeFrom="column">
-                    <wp:posOffset>2669530</wp:posOffset>
+                    <wp:posOffset>-4624</wp:posOffset>
                   </wp:positionH>
                   <wp:positionV relativeFrom="paragraph">
-                    <wp:posOffset>17145</wp:posOffset>
+                    <wp:posOffset>259714</wp:posOffset>
                   </wp:positionV>
-                  <wp:extent cx="459105" cy="426085"/>
-                  <wp:effectExtent l="0" t="0" r="0" b="5715"/>
+                  <wp:extent cx="454204" cy="411843"/>
+                  <wp:effectExtent l="0" t="0" r="3175" b="0"/>
                   <wp:wrapNone/>
-                  <wp:docPr id="2" name="Picture 2"/>
+                  <wp:docPr id="3" name="Picture 692"/>
                   <wp:cNvGraphicFramePr>
                     <a:graphicFrameLocks xmlns:a="http://schemas.openxmlformats.org/drawingml/2006/main" noChangeAspect="1"/>
                   </wp:cNvGraphicFramePr>
@@ -376,31 +373,33 @@
                     <a:graphicData uri="http://schemas.openxmlformats.org/drawingml/2006/picture">
                       <pic:pic xmlns:pic="http://schemas.openxmlformats.org/drawingml/2006/picture">
                         <pic:nvPicPr>
-                          <pic:cNvPr id="693" name="Picture 693"/>
+                          <pic:cNvPr id="692" name="Picture 692"/>
                           <pic:cNvPicPr/>
                         </pic:nvPicPr>
-                        <pic:blipFill rotWithShape="1">
-                          <a:blip r:embed="rId5" cstate="print">
+                        <pic:blipFill>
+                          <a:blip r:embed="rId4" cstate="print">
                             <a:extLst>
                               <a:ext uri="{28A0092B-C50C-407E-A947-70E740481C1C}">
                                 <a14:useLocalDpi xmlns:a14="http://schemas.microsoft.com/office/drawing/2010/main" val="0"/>
                               </a:ext>
+                              <a:ext uri="{96DAC541-7B7A-43D3-8B79-37D633B846F1}">
+                                <asvg:svgBlip xmlns:asvg="http://schemas.microsoft.com/office/drawing/2016/SVG/main" r:embed="rId5"/>
+                              </a:ext>
                             </a:extLst>
                           </a:blip>
-                          <a:srcRect l="447" r="7571"/>
-                          <a:stretch/>
+                          <a:srcRect t="1084" b="1084"/>
+                          <a:stretch>
+                            <a:fillRect/>
+                          </a:stretch>
                         </pic:blipFill>
                         <pic:spPr bwMode="auto">
                           <a:xfrm flipH="1">
                             <a:off x="0" y="0"/>
-                            <a:ext cx="459105" cy="426085"/>
+                            <a:ext cx="455865" cy="413349"/>
                           </a:xfrm>
                           <a:prstGeom prst="rect">
                             <a:avLst/>
                           </a:prstGeom>
-                          <a:ln>
-                            <a:noFill/>
-                          </a:ln>
                           <a:extLst>
                             <a:ext uri="{53640926-AAD7-44D8-BBD7-CCE9431645EC}">
                               <a14:shadowObscured xmlns:a14="http://schemas.microsoft.com/office/drawing/2010/main"/>
@@ -420,6 +419,15 @@
               </w:drawing>
             </w:r>
             <w:r>
+              <w:t>and say _________________________</w:t>
+            </w:r>
+          </w:p>
+          <w:p>
+            <w:pPr>
+              <w:spacing w:line="336" w:lineRule="auto"/>
+              <w:jc w:val="center"/>
+            </w:pPr>
+            <w:r>
               <w:t>____________________________</w:t>
             </w:r>
           </w:p>
@@ -498,18 +506,18 @@
                 <w:noProof/>
               </w:rPr>
               <w:drawing>
-                <wp:anchor distT="0" distB="0" distL="114300" distR="114300" simplePos="0" relativeHeight="251757568" behindDoc="0" locked="0" layoutInCell="1" allowOverlap="1" wp14:anchorId="4CD0FA48" wp14:editId="081E6A89">
+                <wp:anchor distT="0" distB="0" distL="114300" distR="114300" simplePos="0" relativeHeight="251667456" behindDoc="0" locked="0" layoutInCell="1" allowOverlap="1" wp14:anchorId="2E5DC0D3" wp14:editId="5DBB19B2">
                   <wp:simplePos x="0" y="0"/>
                   <wp:positionH relativeFrom="column">
-                    <wp:posOffset>-55879</wp:posOffset>
+                    <wp:posOffset>2640602</wp:posOffset>
                   </wp:positionH>
                   <wp:positionV relativeFrom="paragraph">
-                    <wp:posOffset>257175</wp:posOffset>
+                    <wp:posOffset>259715</wp:posOffset>
                   </wp:positionV>
-                  <wp:extent cx="490220" cy="444500"/>
-                  <wp:effectExtent l="0" t="0" r="5080" b="0"/>
+                  <wp:extent cx="453804" cy="411480"/>
+                  <wp:effectExtent l="0" t="0" r="3810" b="0"/>
                   <wp:wrapNone/>
-                  <wp:docPr id="3" name="Picture 3"/>
+                  <wp:docPr id="4" name="Picture 692"/>
                   <wp:cNvGraphicFramePr>
                     <a:graphicFrameLocks xmlns:a="http://schemas.openxmlformats.org/drawingml/2006/main" noChangeAspect="1"/>
                   </wp:cNvGraphicFramePr>
@@ -520,28 +528,30 @@
                           <pic:cNvPr id="692" name="Picture 692"/>
                           <pic:cNvPicPr/>
                         </pic:nvPicPr>
-                        <pic:blipFill rotWithShape="1">
+                        <pic:blipFill>
                           <a:blip r:embed="rId4" cstate="print">
                             <a:extLst>
                               <a:ext uri="{28A0092B-C50C-407E-A947-70E740481C1C}">
                                 <a14:useLocalDpi xmlns:a14="http://schemas.microsoft.com/office/drawing/2010/main" val="0"/>
                               </a:ext>
+                              <a:ext uri="{96DAC541-7B7A-43D3-8B79-37D633B846F1}">
+                                <asvg:svgBlip xmlns:asvg="http://schemas.microsoft.com/office/drawing/2016/SVG/main" r:embed="rId5"/>
+                              </a:ext>
                             </a:extLst>
                           </a:blip>
-                          <a:srcRect l="405" r="5406"/>
-                          <a:stretch/>
+                          <a:srcRect t="1084" b="1084"/>
+                          <a:stretch>
+                            <a:fillRect/>
+                          </a:stretch>
                         </pic:blipFill>
                         <pic:spPr bwMode="auto">
                           <a:xfrm>
                             <a:off x="0" y="0"/>
-                            <a:ext cx="490220" cy="444500"/>
+                            <a:ext cx="453804" cy="411480"/>
                           </a:xfrm>
                           <a:prstGeom prst="rect">
                             <a:avLst/>
                           </a:prstGeom>
-                          <a:ln>
-                            <a:noFill/>
-                          </a:ln>
                           <a:extLst>
                             <a:ext uri="{53640926-AAD7-44D8-BBD7-CCE9431645EC}">
                               <a14:shadowObscured xmlns:a14="http://schemas.microsoft.com/office/drawing/2010/main"/>
@@ -561,31 +571,22 @@
               </w:drawing>
             </w:r>
             <w:r>
-              <w:t>and say _________________________</w:t>
-            </w:r>
-          </w:p>
-          <w:p>
-            <w:pPr>
-              <w:spacing w:line="336" w:lineRule="auto"/>
-              <w:jc w:val="center"/>
-            </w:pPr>
-            <w:r>
               <w:rPr>
                 <w:noProof/>
               </w:rPr>
               <w:drawing>
-                <wp:anchor distT="0" distB="0" distL="114300" distR="114300" simplePos="0" relativeHeight="251758592" behindDoc="0" locked="0" layoutInCell="1" allowOverlap="1" wp14:anchorId="11E9BD19" wp14:editId="4F082BD1">
+                <wp:anchor distT="0" distB="0" distL="114300" distR="114300" simplePos="0" relativeHeight="251666432" behindDoc="0" locked="0" layoutInCell="1" allowOverlap="1" wp14:anchorId="6DD5A099" wp14:editId="377EECBE">
                   <wp:simplePos x="0" y="0"/>
                   <wp:positionH relativeFrom="column">
-                    <wp:posOffset>2669530</wp:posOffset>
+                    <wp:posOffset>-4624</wp:posOffset>
                   </wp:positionH>
                   <wp:positionV relativeFrom="paragraph">
-                    <wp:posOffset>17145</wp:posOffset>
+                    <wp:posOffset>259714</wp:posOffset>
                   </wp:positionV>
-                  <wp:extent cx="459105" cy="426085"/>
-                  <wp:effectExtent l="0" t="0" r="0" b="5715"/>
+                  <wp:extent cx="454204" cy="411843"/>
+                  <wp:effectExtent l="0" t="0" r="3175" b="0"/>
                   <wp:wrapNone/>
-                  <wp:docPr id="4" name="Picture 4"/>
+                  <wp:docPr id="5" name="Picture 692"/>
                   <wp:cNvGraphicFramePr>
                     <a:graphicFrameLocks xmlns:a="http://schemas.openxmlformats.org/drawingml/2006/main" noChangeAspect="1"/>
                   </wp:cNvGraphicFramePr>
@@ -593,31 +594,33 @@
                     <a:graphicData uri="http://schemas.openxmlformats.org/drawingml/2006/picture">
                       <pic:pic xmlns:pic="http://schemas.openxmlformats.org/drawingml/2006/picture">
                         <pic:nvPicPr>
-                          <pic:cNvPr id="693" name="Picture 693"/>
+                          <pic:cNvPr id="692" name="Picture 692"/>
                           <pic:cNvPicPr/>
                         </pic:nvPicPr>
-                        <pic:blipFill rotWithShape="1">
-                          <a:blip r:embed="rId5" cstate="print">
+                        <pic:blipFill>
+                          <a:blip r:embed="rId4" cstate="print">
                             <a:extLst>
                               <a:ext uri="{28A0092B-C50C-407E-A947-70E740481C1C}">
                                 <a14:useLocalDpi xmlns:a14="http://schemas.microsoft.com/office/drawing/2010/main" val="0"/>
                               </a:ext>
+                              <a:ext uri="{96DAC541-7B7A-43D3-8B79-37D633B846F1}">
+                                <asvg:svgBlip xmlns:asvg="http://schemas.microsoft.com/office/drawing/2016/SVG/main" r:embed="rId5"/>
+                              </a:ext>
                             </a:extLst>
                           </a:blip>
-                          <a:srcRect l="447" r="7571"/>
-                          <a:stretch/>
+                          <a:srcRect t="1084" b="1084"/>
+                          <a:stretch>
+                            <a:fillRect/>
+                          </a:stretch>
                         </pic:blipFill>
                         <pic:spPr bwMode="auto">
                           <a:xfrm flipH="1">
                             <a:off x="0" y="0"/>
-                            <a:ext cx="459105" cy="426085"/>
+                            <a:ext cx="455865" cy="413349"/>
                           </a:xfrm>
                           <a:prstGeom prst="rect">
                             <a:avLst/>
                           </a:prstGeom>
-                          <a:ln>
-                            <a:noFill/>
-                          </a:ln>
                           <a:extLst>
                             <a:ext uri="{53640926-AAD7-44D8-BBD7-CCE9431645EC}">
                               <a14:shadowObscured xmlns:a14="http://schemas.microsoft.com/office/drawing/2010/main"/>
@@ -637,6 +640,15 @@
               </w:drawing>
             </w:r>
             <w:r>
+              <w:t>and say _________________________</w:t>
+            </w:r>
+          </w:p>
+          <w:p>
+            <w:pPr>
+              <w:spacing w:line="336" w:lineRule="auto"/>
+              <w:jc w:val="center"/>
+            </w:pPr>
+            <w:r>
               <w:t>____________________________</w:t>
             </w:r>
           </w:p>
@@ -710,18 +722,18 @@
                 <w:noProof/>
               </w:rPr>
               <w:drawing>
-                <wp:anchor distT="0" distB="0" distL="114300" distR="114300" simplePos="0" relativeHeight="251759616" behindDoc="0" locked="0" layoutInCell="1" allowOverlap="1" wp14:anchorId="2C2604AA" wp14:editId="498DC7D2">
+                <wp:anchor distT="0" distB="0" distL="114300" distR="114300" simplePos="0" relativeHeight="251670528" behindDoc="0" locked="0" layoutInCell="1" allowOverlap="1" wp14:anchorId="4F2D5C35" wp14:editId="1A3738AB">
                   <wp:simplePos x="0" y="0"/>
                   <wp:positionH relativeFrom="column">
-                    <wp:posOffset>-55879</wp:posOffset>
+                    <wp:posOffset>2640602</wp:posOffset>
                   </wp:positionH>
                   <wp:positionV relativeFrom="paragraph">
-                    <wp:posOffset>257175</wp:posOffset>
+                    <wp:posOffset>259715</wp:posOffset>
                   </wp:positionV>
-                  <wp:extent cx="490220" cy="444500"/>
-                  <wp:effectExtent l="0" t="0" r="5080" b="0"/>
+                  <wp:extent cx="453804" cy="411480"/>
+                  <wp:effectExtent l="0" t="0" r="3810" b="0"/>
                   <wp:wrapNone/>
-                  <wp:docPr id="5" name="Picture 5"/>
+                  <wp:docPr id="6" name="Picture 692"/>
                   <wp:cNvGraphicFramePr>
                     <a:graphicFrameLocks xmlns:a="http://schemas.openxmlformats.org/drawingml/2006/main" noChangeAspect="1"/>
                   </wp:cNvGraphicFramePr>
@@ -732,28 +744,30 @@
                           <pic:cNvPr id="692" name="Picture 692"/>
                           <pic:cNvPicPr/>
                         </pic:nvPicPr>
-                        <pic:blipFill rotWithShape="1">
+                        <pic:blipFill>
                           <a:blip r:embed="rId4" cstate="print">
                             <a:extLst>
                               <a:ext uri="{28A0092B-C50C-407E-A947-70E740481C1C}">
                                 <a14:useLocalDpi xmlns:a14="http://schemas.microsoft.com/office/drawing/2010/main" val="0"/>
                               </a:ext>
+                              <a:ext uri="{96DAC541-7B7A-43D3-8B79-37D633B846F1}">
+                                <asvg:svgBlip xmlns:asvg="http://schemas.microsoft.com/office/drawing/2016/SVG/main" r:embed="rId5"/>
+                              </a:ext>
                             </a:extLst>
                           </a:blip>
-                          <a:srcRect l="405" r="5406"/>
-                          <a:stretch/>
+                          <a:srcRect t="1084" b="1084"/>
+                          <a:stretch>
+                            <a:fillRect/>
+                          </a:stretch>
                         </pic:blipFill>
                         <pic:spPr bwMode="auto">
                           <a:xfrm>
                             <a:off x="0" y="0"/>
-                            <a:ext cx="490220" cy="444500"/>
+                            <a:ext cx="453804" cy="411480"/>
                           </a:xfrm>
                           <a:prstGeom prst="rect">
                             <a:avLst/>
                           </a:prstGeom>
-                          <a:ln>
-                            <a:noFill/>
-                          </a:ln>
                           <a:extLst>
                             <a:ext uri="{53640926-AAD7-44D8-BBD7-CCE9431645EC}">
                               <a14:shadowObscured xmlns:a14="http://schemas.microsoft.com/office/drawing/2010/main"/>
@@ -773,31 +787,22 @@
               </w:drawing>
             </w:r>
             <w:r>
-              <w:t>and say _________________________</w:t>
-            </w:r>
-          </w:p>
-          <w:p>
-            <w:pPr>
-              <w:spacing w:line="336" w:lineRule="auto"/>
-              <w:jc w:val="center"/>
-            </w:pPr>
-            <w:r>
               <w:rPr>
                 <w:noProof/>
               </w:rPr>
               <w:drawing>
-                <wp:anchor distT="0" distB="0" distL="114300" distR="114300" simplePos="0" relativeHeight="251760640" behindDoc="0" locked="0" layoutInCell="1" allowOverlap="1" wp14:anchorId="5F37A9DD" wp14:editId="757C76AC">
+                <wp:anchor distT="0" distB="0" distL="114300" distR="114300" simplePos="0" relativeHeight="251669504" behindDoc="0" locked="0" layoutInCell="1" allowOverlap="1" wp14:anchorId="5385C2AD" wp14:editId="4D8A366C">
                   <wp:simplePos x="0" y="0"/>
                   <wp:positionH relativeFrom="column">
-                    <wp:posOffset>2669530</wp:posOffset>
+                    <wp:posOffset>-4624</wp:posOffset>
                   </wp:positionH>
                   <wp:positionV relativeFrom="paragraph">
-                    <wp:posOffset>17145</wp:posOffset>
+                    <wp:posOffset>259714</wp:posOffset>
                   </wp:positionV>
-                  <wp:extent cx="459105" cy="426085"/>
-                  <wp:effectExtent l="0" t="0" r="0" b="5715"/>
+                  <wp:extent cx="454204" cy="411843"/>
+                  <wp:effectExtent l="0" t="0" r="3175" b="0"/>
                   <wp:wrapNone/>
-                  <wp:docPr id="6" name="Picture 6"/>
+                  <wp:docPr id="7" name="Picture 692"/>
                   <wp:cNvGraphicFramePr>
                     <a:graphicFrameLocks xmlns:a="http://schemas.openxmlformats.org/drawingml/2006/main" noChangeAspect="1"/>
                   </wp:cNvGraphicFramePr>
@@ -805,31 +810,33 @@
                     <a:graphicData uri="http://schemas.openxmlformats.org/drawingml/2006/picture">
                       <pic:pic xmlns:pic="http://schemas.openxmlformats.org/drawingml/2006/picture">
                         <pic:nvPicPr>
-                          <pic:cNvPr id="693" name="Picture 693"/>
+                          <pic:cNvPr id="692" name="Picture 692"/>
                           <pic:cNvPicPr/>
                         </pic:nvPicPr>
-                        <pic:blipFill rotWithShape="1">
-                          <a:blip r:embed="rId5" cstate="print">
+                        <pic:blipFill>
+                          <a:blip r:embed="rId4" cstate="print">
                             <a:extLst>
                               <a:ext uri="{28A0092B-C50C-407E-A947-70E740481C1C}">
                                 <a14:useLocalDpi xmlns:a14="http://schemas.microsoft.com/office/drawing/2010/main" val="0"/>
                               </a:ext>
+                              <a:ext uri="{96DAC541-7B7A-43D3-8B79-37D633B846F1}">
+                                <asvg:svgBlip xmlns:asvg="http://schemas.microsoft.com/office/drawing/2016/SVG/main" r:embed="rId5"/>
+                              </a:ext>
                             </a:extLst>
                           </a:blip>
-                          <a:srcRect l="447" r="7571"/>
-                          <a:stretch/>
+                          <a:srcRect t="1084" b="1084"/>
+                          <a:stretch>
+                            <a:fillRect/>
+                          </a:stretch>
                         </pic:blipFill>
                         <pic:spPr bwMode="auto">
                           <a:xfrm flipH="1">
                             <a:off x="0" y="0"/>
-                            <a:ext cx="459105" cy="426085"/>
+                            <a:ext cx="455865" cy="413349"/>
                           </a:xfrm>
                           <a:prstGeom prst="rect">
                             <a:avLst/>
                           </a:prstGeom>
-                          <a:ln>
-                            <a:noFill/>
-                          </a:ln>
                           <a:extLst>
                             <a:ext uri="{53640926-AAD7-44D8-BBD7-CCE9431645EC}">
                               <a14:shadowObscured xmlns:a14="http://schemas.microsoft.com/office/drawing/2010/main"/>
@@ -849,6 +856,15 @@
               </w:drawing>
             </w:r>
             <w:r>
+              <w:t>and say _________________________</w:t>
+            </w:r>
+          </w:p>
+          <w:p>
+            <w:pPr>
+              <w:spacing w:line="336" w:lineRule="auto"/>
+              <w:jc w:val="center"/>
+            </w:pPr>
+            <w:r>
               <w:t>____________________________</w:t>
             </w:r>
           </w:p>
@@ -927,18 +943,18 @@
                 <w:noProof/>
               </w:rPr>
               <w:drawing>
-                <wp:anchor distT="0" distB="0" distL="114300" distR="114300" simplePos="0" relativeHeight="251762688" behindDoc="0" locked="0" layoutInCell="1" allowOverlap="1" wp14:anchorId="666D31D3" wp14:editId="061D64AA">
+                <wp:anchor distT="0" distB="0" distL="114300" distR="114300" simplePos="0" relativeHeight="251673600" behindDoc="0" locked="0" layoutInCell="1" allowOverlap="1" wp14:anchorId="7F38A41B" wp14:editId="3AFCA089">
                   <wp:simplePos x="0" y="0"/>
                   <wp:positionH relativeFrom="column">
-                    <wp:posOffset>-55879</wp:posOffset>
+                    <wp:posOffset>2640602</wp:posOffset>
                   </wp:positionH>
                   <wp:positionV relativeFrom="paragraph">
-                    <wp:posOffset>257175</wp:posOffset>
+                    <wp:posOffset>259715</wp:posOffset>
                   </wp:positionV>
-                  <wp:extent cx="490220" cy="444500"/>
-                  <wp:effectExtent l="0" t="0" r="5080" b="0"/>
+                  <wp:extent cx="453804" cy="411480"/>
+                  <wp:effectExtent l="0" t="0" r="3810" b="0"/>
                   <wp:wrapNone/>
-                  <wp:docPr id="7" name="Picture 7"/>
+                  <wp:docPr id="8" name="Picture 692"/>
                   <wp:cNvGraphicFramePr>
                     <a:graphicFrameLocks xmlns:a="http://schemas.openxmlformats.org/drawingml/2006/main" noChangeAspect="1"/>
                   </wp:cNvGraphicFramePr>
@@ -949,28 +965,30 @@
                           <pic:cNvPr id="692" name="Picture 692"/>
                           <pic:cNvPicPr/>
                         </pic:nvPicPr>
-                        <pic:blipFill rotWithShape="1">
+                        <pic:blipFill>
                           <a:blip r:embed="rId4" cstate="print">
                             <a:extLst>
                               <a:ext uri="{28A0092B-C50C-407E-A947-70E740481C1C}">
                                 <a14:useLocalDpi xmlns:a14="http://schemas.microsoft.com/office/drawing/2010/main" val="0"/>
                               </a:ext>
+                              <a:ext uri="{96DAC541-7B7A-43D3-8B79-37D633B846F1}">
+                                <asvg:svgBlip xmlns:asvg="http://schemas.microsoft.com/office/drawing/2016/SVG/main" r:embed="rId5"/>
+                              </a:ext>
                             </a:extLst>
                           </a:blip>
-                          <a:srcRect l="405" r="5406"/>
-                          <a:stretch/>
+                          <a:srcRect t="1084" b="1084"/>
+                          <a:stretch>
+                            <a:fillRect/>
+                          </a:stretch>
                         </pic:blipFill>
                         <pic:spPr bwMode="auto">
                           <a:xfrm>
                             <a:off x="0" y="0"/>
-                            <a:ext cx="490220" cy="444500"/>
+                            <a:ext cx="453804" cy="411480"/>
                           </a:xfrm>
                           <a:prstGeom prst="rect">
                             <a:avLst/>
                           </a:prstGeom>
-                          <a:ln>
-                            <a:noFill/>
-                          </a:ln>
                           <a:extLst>
                             <a:ext uri="{53640926-AAD7-44D8-BBD7-CCE9431645EC}">
                               <a14:shadowObscured xmlns:a14="http://schemas.microsoft.com/office/drawing/2010/main"/>
@@ -990,31 +1008,22 @@
               </w:drawing>
             </w:r>
             <w:r>
-              <w:t>and say _________________________</w:t>
-            </w:r>
-          </w:p>
-          <w:p>
-            <w:pPr>
-              <w:spacing w:line="336" w:lineRule="auto"/>
-              <w:jc w:val="center"/>
-            </w:pPr>
-            <w:r>
               <w:rPr>
                 <w:noProof/>
               </w:rPr>
               <w:drawing>
-                <wp:anchor distT="0" distB="0" distL="114300" distR="114300" simplePos="0" relativeHeight="251763712" behindDoc="0" locked="0" layoutInCell="1" allowOverlap="1" wp14:anchorId="30AB8EA6" wp14:editId="408C3552">
+                <wp:anchor distT="0" distB="0" distL="114300" distR="114300" simplePos="0" relativeHeight="251672576" behindDoc="0" locked="0" layoutInCell="1" allowOverlap="1" wp14:anchorId="08A78403" wp14:editId="1D800B35">
                   <wp:simplePos x="0" y="0"/>
                   <wp:positionH relativeFrom="column">
-                    <wp:posOffset>2669530</wp:posOffset>
+                    <wp:posOffset>-4624</wp:posOffset>
                   </wp:positionH>
                   <wp:positionV relativeFrom="paragraph">
-                    <wp:posOffset>17145</wp:posOffset>
+                    <wp:posOffset>259714</wp:posOffset>
                   </wp:positionV>
-                  <wp:extent cx="459105" cy="426085"/>
-                  <wp:effectExtent l="0" t="0" r="0" b="5715"/>
+                  <wp:extent cx="454204" cy="411843"/>
+                  <wp:effectExtent l="0" t="0" r="3175" b="0"/>
                   <wp:wrapNone/>
-                  <wp:docPr id="8" name="Picture 8"/>
+                  <wp:docPr id="9" name="Picture 692"/>
                   <wp:cNvGraphicFramePr>
                     <a:graphicFrameLocks xmlns:a="http://schemas.openxmlformats.org/drawingml/2006/main" noChangeAspect="1"/>
                   </wp:cNvGraphicFramePr>
@@ -1022,31 +1031,33 @@
                     <a:graphicData uri="http://schemas.openxmlformats.org/drawingml/2006/picture">
                       <pic:pic xmlns:pic="http://schemas.openxmlformats.org/drawingml/2006/picture">
                         <pic:nvPicPr>
-                          <pic:cNvPr id="693" name="Picture 693"/>
+                          <pic:cNvPr id="692" name="Picture 692"/>
                           <pic:cNvPicPr/>
                         </pic:nvPicPr>
-                        <pic:blipFill rotWithShape="1">
-                          <a:blip r:embed="rId5" cstate="print">
+                        <pic:blipFill>
+                          <a:blip r:embed="rId4" cstate="print">
                             <a:extLst>
                               <a:ext uri="{28A0092B-C50C-407E-A947-70E740481C1C}">
                                 <a14:useLocalDpi xmlns:a14="http://schemas.microsoft.com/office/drawing/2010/main" val="0"/>
                               </a:ext>
+                              <a:ext uri="{96DAC541-7B7A-43D3-8B79-37D633B846F1}">
+                                <asvg:svgBlip xmlns:asvg="http://schemas.microsoft.com/office/drawing/2016/SVG/main" r:embed="rId5"/>
+                              </a:ext>
                             </a:extLst>
                           </a:blip>
-                          <a:srcRect l="447" r="7571"/>
-                          <a:stretch/>
+                          <a:srcRect t="1084" b="1084"/>
+                          <a:stretch>
+                            <a:fillRect/>
+                          </a:stretch>
                         </pic:blipFill>
                         <pic:spPr bwMode="auto">
                           <a:xfrm flipH="1">
                             <a:off x="0" y="0"/>
-                            <a:ext cx="459105" cy="426085"/>
+                            <a:ext cx="455865" cy="413349"/>
                           </a:xfrm>
                           <a:prstGeom prst="rect">
                             <a:avLst/>
                           </a:prstGeom>
-                          <a:ln>
-                            <a:noFill/>
-                          </a:ln>
                           <a:extLst>
                             <a:ext uri="{53640926-AAD7-44D8-BBD7-CCE9431645EC}">
                               <a14:shadowObscured xmlns:a14="http://schemas.microsoft.com/office/drawing/2010/main"/>
@@ -1066,6 +1077,15 @@
               </w:drawing>
             </w:r>
             <w:r>
+              <w:t>and say _________________________</w:t>
+            </w:r>
+          </w:p>
+          <w:p>
+            <w:pPr>
+              <w:spacing w:line="336" w:lineRule="auto"/>
+              <w:jc w:val="center"/>
+            </w:pPr>
+            <w:r>
               <w:t>____________________________</w:t>
             </w:r>
           </w:p>
@@ -1139,18 +1159,18 @@
                 <w:noProof/>
               </w:rPr>
               <w:drawing>
-                <wp:anchor distT="0" distB="0" distL="114300" distR="114300" simplePos="0" relativeHeight="251764736" behindDoc="0" locked="0" layoutInCell="1" allowOverlap="1" wp14:anchorId="27343C5D" wp14:editId="19FC8478">
+                <wp:anchor distT="0" distB="0" distL="114300" distR="114300" simplePos="0" relativeHeight="251676672" behindDoc="0" locked="0" layoutInCell="1" allowOverlap="1" wp14:anchorId="61ABA46E" wp14:editId="10CFEAED">
                   <wp:simplePos x="0" y="0"/>
                   <wp:positionH relativeFrom="column">
-                    <wp:posOffset>-55879</wp:posOffset>
+                    <wp:posOffset>2640602</wp:posOffset>
                   </wp:positionH>
                   <wp:positionV relativeFrom="paragraph">
-                    <wp:posOffset>257175</wp:posOffset>
+                    <wp:posOffset>259715</wp:posOffset>
                   </wp:positionV>
-                  <wp:extent cx="490220" cy="444500"/>
-                  <wp:effectExtent l="0" t="0" r="5080" b="0"/>
+                  <wp:extent cx="453804" cy="411480"/>
+                  <wp:effectExtent l="0" t="0" r="3810" b="0"/>
                   <wp:wrapNone/>
-                  <wp:docPr id="9" name="Picture 9"/>
+                  <wp:docPr id="10" name="Picture 692"/>
                   <wp:cNvGraphicFramePr>
                     <a:graphicFrameLocks xmlns:a="http://schemas.openxmlformats.org/drawingml/2006/main" noChangeAspect="1"/>
                   </wp:cNvGraphicFramePr>
@@ -1161,28 +1181,30 @@
                           <pic:cNvPr id="692" name="Picture 692"/>
                           <pic:cNvPicPr/>
                         </pic:nvPicPr>
-                        <pic:blipFill rotWithShape="1">
+                        <pic:blipFill>
                           <a:blip r:embed="rId4" cstate="print">
                             <a:extLst>
                               <a:ext uri="{28A0092B-C50C-407E-A947-70E740481C1C}">
                                 <a14:useLocalDpi xmlns:a14="http://schemas.microsoft.com/office/drawing/2010/main" val="0"/>
                               </a:ext>
+                              <a:ext uri="{96DAC541-7B7A-43D3-8B79-37D633B846F1}">
+                                <asvg:svgBlip xmlns:asvg="http://schemas.microsoft.com/office/drawing/2016/SVG/main" r:embed="rId5"/>
+                              </a:ext>
                             </a:extLst>
                           </a:blip>
-                          <a:srcRect l="405" r="5406"/>
-                          <a:stretch/>
+                          <a:srcRect t="1084" b="1084"/>
+                          <a:stretch>
+                            <a:fillRect/>
+                          </a:stretch>
                         </pic:blipFill>
                         <pic:spPr bwMode="auto">
                           <a:xfrm>
                             <a:off x="0" y="0"/>
-                            <a:ext cx="490220" cy="444500"/>
+                            <a:ext cx="453804" cy="411480"/>
                           </a:xfrm>
                           <a:prstGeom prst="rect">
                             <a:avLst/>
                           </a:prstGeom>
-                          <a:ln>
-                            <a:noFill/>
-                          </a:ln>
                           <a:extLst>
                             <a:ext uri="{53640926-AAD7-44D8-BBD7-CCE9431645EC}">
                               <a14:shadowObscured xmlns:a14="http://schemas.microsoft.com/office/drawing/2010/main"/>
@@ -1202,31 +1224,22 @@
               </w:drawing>
             </w:r>
             <w:r>
-              <w:t>and say _________________________</w:t>
-            </w:r>
-          </w:p>
-          <w:p>
-            <w:pPr>
-              <w:spacing w:line="336" w:lineRule="auto"/>
-              <w:jc w:val="center"/>
-            </w:pPr>
-            <w:r>
               <w:rPr>
                 <w:noProof/>
               </w:rPr>
               <w:drawing>
-                <wp:anchor distT="0" distB="0" distL="114300" distR="114300" simplePos="0" relativeHeight="251765760" behindDoc="0" locked="0" layoutInCell="1" allowOverlap="1" wp14:anchorId="0772AA6B" wp14:editId="55006E89">
+                <wp:anchor distT="0" distB="0" distL="114300" distR="114300" simplePos="0" relativeHeight="251675648" behindDoc="0" locked="0" layoutInCell="1" allowOverlap="1" wp14:anchorId="13744D35" wp14:editId="6FC2AC30">
                   <wp:simplePos x="0" y="0"/>
                   <wp:positionH relativeFrom="column">
-                    <wp:posOffset>2669530</wp:posOffset>
+                    <wp:posOffset>-4624</wp:posOffset>
                   </wp:positionH>
                   <wp:positionV relativeFrom="paragraph">
-                    <wp:posOffset>17145</wp:posOffset>
+                    <wp:posOffset>259714</wp:posOffset>
                   </wp:positionV>
-                  <wp:extent cx="459105" cy="426085"/>
-                  <wp:effectExtent l="0" t="0" r="0" b="5715"/>
+                  <wp:extent cx="454204" cy="411843"/>
+                  <wp:effectExtent l="0" t="0" r="3175" b="0"/>
                   <wp:wrapNone/>
-                  <wp:docPr id="10" name="Picture 10"/>
+                  <wp:docPr id="11" name="Picture 692"/>
                   <wp:cNvGraphicFramePr>
                     <a:graphicFrameLocks xmlns:a="http://schemas.openxmlformats.org/drawingml/2006/main" noChangeAspect="1"/>
                   </wp:cNvGraphicFramePr>
@@ -1234,31 +1247,33 @@
                     <a:graphicData uri="http://schemas.openxmlformats.org/drawingml/2006/picture">
                       <pic:pic xmlns:pic="http://schemas.openxmlformats.org/drawingml/2006/picture">
                         <pic:nvPicPr>
-                          <pic:cNvPr id="693" name="Picture 693"/>
+                          <pic:cNvPr id="692" name="Picture 692"/>
                           <pic:cNvPicPr/>
                         </pic:nvPicPr>
-                        <pic:blipFill rotWithShape="1">
-                          <a:blip r:embed="rId5" cstate="print">
+                        <pic:blipFill>
+                          <a:blip r:embed="rId4" cstate="print">
                             <a:extLst>
                               <a:ext uri="{28A0092B-C50C-407E-A947-70E740481C1C}">
                                 <a14:useLocalDpi xmlns:a14="http://schemas.microsoft.com/office/drawing/2010/main" val="0"/>
                               </a:ext>
+                              <a:ext uri="{96DAC541-7B7A-43D3-8B79-37D633B846F1}">
+                                <asvg:svgBlip xmlns:asvg="http://schemas.microsoft.com/office/drawing/2016/SVG/main" r:embed="rId5"/>
+                              </a:ext>
                             </a:extLst>
                           </a:blip>
-                          <a:srcRect l="447" r="7571"/>
-                          <a:stretch/>
+                          <a:srcRect t="1084" b="1084"/>
+                          <a:stretch>
+                            <a:fillRect/>
+                          </a:stretch>
                         </pic:blipFill>
                         <pic:spPr bwMode="auto">
                           <a:xfrm flipH="1">
                             <a:off x="0" y="0"/>
-                            <a:ext cx="459105" cy="426085"/>
+                            <a:ext cx="455865" cy="413349"/>
                           </a:xfrm>
                           <a:prstGeom prst="rect">
                             <a:avLst/>
                           </a:prstGeom>
-                          <a:ln>
-                            <a:noFill/>
-                          </a:ln>
                           <a:extLst>
                             <a:ext uri="{53640926-AAD7-44D8-BBD7-CCE9431645EC}">
                               <a14:shadowObscured xmlns:a14="http://schemas.microsoft.com/office/drawing/2010/main"/>
@@ -1278,6 +1293,15 @@
               </w:drawing>
             </w:r>
             <w:r>
+              <w:t>and say _________________________</w:t>
+            </w:r>
+          </w:p>
+          <w:p>
+            <w:pPr>
+              <w:spacing w:line="336" w:lineRule="auto"/>
+              <w:jc w:val="center"/>
+            </w:pPr>
+            <w:r>
               <w:t>____________________________</w:t>
             </w:r>
           </w:p>
@@ -1356,18 +1380,18 @@
                 <w:noProof/>
               </w:rPr>
               <w:drawing>
-                <wp:anchor distT="0" distB="0" distL="114300" distR="114300" simplePos="0" relativeHeight="251767808" behindDoc="0" locked="0" layoutInCell="1" allowOverlap="1" wp14:anchorId="4E04F188" wp14:editId="2EB2DA01">
+                <wp:anchor distT="0" distB="0" distL="114300" distR="114300" simplePos="0" relativeHeight="251679744" behindDoc="0" locked="0" layoutInCell="1" allowOverlap="1" wp14:anchorId="40A6BE51" wp14:editId="57DFF567">
                   <wp:simplePos x="0" y="0"/>
                   <wp:positionH relativeFrom="column">
-                    <wp:posOffset>-55879</wp:posOffset>
+                    <wp:posOffset>2640602</wp:posOffset>
                   </wp:positionH>
                   <wp:positionV relativeFrom="paragraph">
-                    <wp:posOffset>257175</wp:posOffset>
+                    <wp:posOffset>259715</wp:posOffset>
                   </wp:positionV>
-                  <wp:extent cx="490220" cy="444500"/>
-                  <wp:effectExtent l="0" t="0" r="5080" b="0"/>
+                  <wp:extent cx="453804" cy="411480"/>
+                  <wp:effectExtent l="0" t="0" r="3810" b="0"/>
                   <wp:wrapNone/>
-                  <wp:docPr id="11" name="Picture 11"/>
+                  <wp:docPr id="12" name="Picture 692"/>
                   <wp:cNvGraphicFramePr>
                     <a:graphicFrameLocks xmlns:a="http://schemas.openxmlformats.org/drawingml/2006/main" noChangeAspect="1"/>
                   </wp:cNvGraphicFramePr>
@@ -1378,28 +1402,30 @@
                           <pic:cNvPr id="692" name="Picture 692"/>
                           <pic:cNvPicPr/>
                         </pic:nvPicPr>
-                        <pic:blipFill rotWithShape="1">
+                        <pic:blipFill>
                           <a:blip r:embed="rId4" cstate="print">
                             <a:extLst>
                               <a:ext uri="{28A0092B-C50C-407E-A947-70E740481C1C}">
                                 <a14:useLocalDpi xmlns:a14="http://schemas.microsoft.com/office/drawing/2010/main" val="0"/>
                               </a:ext>
+                              <a:ext uri="{96DAC541-7B7A-43D3-8B79-37D633B846F1}">
+                                <asvg:svgBlip xmlns:asvg="http://schemas.microsoft.com/office/drawing/2016/SVG/main" r:embed="rId5"/>
+                              </a:ext>
                             </a:extLst>
                           </a:blip>
-                          <a:srcRect l="405" r="5406"/>
-                          <a:stretch/>
+                          <a:srcRect t="1084" b="1084"/>
+                          <a:stretch>
+                            <a:fillRect/>
+                          </a:stretch>
                         </pic:blipFill>
                         <pic:spPr bwMode="auto">
                           <a:xfrm>
                             <a:off x="0" y="0"/>
-                            <a:ext cx="490220" cy="444500"/>
+                            <a:ext cx="453804" cy="411480"/>
                           </a:xfrm>
                           <a:prstGeom prst="rect">
                             <a:avLst/>
                           </a:prstGeom>
-                          <a:ln>
-                            <a:noFill/>
-                          </a:ln>
                           <a:extLst>
                             <a:ext uri="{53640926-AAD7-44D8-BBD7-CCE9431645EC}">
                               <a14:shadowObscured xmlns:a14="http://schemas.microsoft.com/office/drawing/2010/main"/>
@@ -1419,31 +1445,22 @@
               </w:drawing>
             </w:r>
             <w:r>
-              <w:t>and say _________________________</w:t>
-            </w:r>
-          </w:p>
-          <w:p>
-            <w:pPr>
-              <w:spacing w:line="336" w:lineRule="auto"/>
-              <w:jc w:val="center"/>
-            </w:pPr>
-            <w:r>
               <w:rPr>
                 <w:noProof/>
               </w:rPr>
               <w:drawing>
-                <wp:anchor distT="0" distB="0" distL="114300" distR="114300" simplePos="0" relativeHeight="251768832" behindDoc="0" locked="0" layoutInCell="1" allowOverlap="1" wp14:anchorId="1E622BE9" wp14:editId="373B516D">
+                <wp:anchor distT="0" distB="0" distL="114300" distR="114300" simplePos="0" relativeHeight="251678720" behindDoc="0" locked="0" layoutInCell="1" allowOverlap="1" wp14:anchorId="45D6514D" wp14:editId="49F9CB7E">
                   <wp:simplePos x="0" y="0"/>
                   <wp:positionH relativeFrom="column">
-                    <wp:posOffset>2669530</wp:posOffset>
+                    <wp:posOffset>-4624</wp:posOffset>
                   </wp:positionH>
                   <wp:positionV relativeFrom="paragraph">
-                    <wp:posOffset>17145</wp:posOffset>
+                    <wp:posOffset>259714</wp:posOffset>
                   </wp:positionV>
-                  <wp:extent cx="459105" cy="426085"/>
-                  <wp:effectExtent l="0" t="0" r="0" b="5715"/>
+                  <wp:extent cx="454204" cy="411843"/>
+                  <wp:effectExtent l="0" t="0" r="3175" b="0"/>
                   <wp:wrapNone/>
-                  <wp:docPr id="12" name="Picture 12"/>
+                  <wp:docPr id="13" name="Picture 692"/>
                   <wp:cNvGraphicFramePr>
                     <a:graphicFrameLocks xmlns:a="http://schemas.openxmlformats.org/drawingml/2006/main" noChangeAspect="1"/>
                   </wp:cNvGraphicFramePr>
@@ -1451,31 +1468,33 @@
                     <a:graphicData uri="http://schemas.openxmlformats.org/drawingml/2006/picture">
                       <pic:pic xmlns:pic="http://schemas.openxmlformats.org/drawingml/2006/picture">
                         <pic:nvPicPr>
-                          <pic:cNvPr id="693" name="Picture 693"/>
+                          <pic:cNvPr id="692" name="Picture 692"/>
                           <pic:cNvPicPr/>
                         </pic:nvPicPr>
-                        <pic:blipFill rotWithShape="1">
-                          <a:blip r:embed="rId5" cstate="print">
+                        <pic:blipFill>
+                          <a:blip r:embed="rId4" cstate="print">
                             <a:extLst>
                               <a:ext uri="{28A0092B-C50C-407E-A947-70E740481C1C}">
                                 <a14:useLocalDpi xmlns:a14="http://schemas.microsoft.com/office/drawing/2010/main" val="0"/>
                               </a:ext>
+                              <a:ext uri="{96DAC541-7B7A-43D3-8B79-37D633B846F1}">
+                                <asvg:svgBlip xmlns:asvg="http://schemas.microsoft.com/office/drawing/2016/SVG/main" r:embed="rId5"/>
+                              </a:ext>
                             </a:extLst>
                           </a:blip>
-                          <a:srcRect l="447" r="7571"/>
-                          <a:stretch/>
+                          <a:srcRect t="1084" b="1084"/>
+                          <a:stretch>
+                            <a:fillRect/>
+                          </a:stretch>
                         </pic:blipFill>
                         <pic:spPr bwMode="auto">
                           <a:xfrm flipH="1">
                             <a:off x="0" y="0"/>
-                            <a:ext cx="459105" cy="426085"/>
+                            <a:ext cx="455865" cy="413349"/>
                           </a:xfrm>
                           <a:prstGeom prst="rect">
                             <a:avLst/>
                           </a:prstGeom>
-                          <a:ln>
-                            <a:noFill/>
-                          </a:ln>
                           <a:extLst>
                             <a:ext uri="{53640926-AAD7-44D8-BBD7-CCE9431645EC}">
                               <a14:shadowObscured xmlns:a14="http://schemas.microsoft.com/office/drawing/2010/main"/>
@@ -1495,6 +1514,15 @@
               </w:drawing>
             </w:r>
             <w:r>
+              <w:t>and say _________________________</w:t>
+            </w:r>
+          </w:p>
+          <w:p>
+            <w:pPr>
+              <w:spacing w:line="336" w:lineRule="auto"/>
+              <w:jc w:val="center"/>
+            </w:pPr>
+            <w:r>
               <w:t>____________________________</w:t>
             </w:r>
           </w:p>
@@ -1568,18 +1596,18 @@
                 <w:noProof/>
               </w:rPr>
               <w:drawing>
-                <wp:anchor distT="0" distB="0" distL="114300" distR="114300" simplePos="0" relativeHeight="251769856" behindDoc="0" locked="0" layoutInCell="1" allowOverlap="1" wp14:anchorId="269AE985" wp14:editId="1FFD6C42">
+                <wp:anchor distT="0" distB="0" distL="114300" distR="114300" simplePos="0" relativeHeight="251682816" behindDoc="0" locked="0" layoutInCell="1" allowOverlap="1" wp14:anchorId="42E89B68" wp14:editId="709EC822">
                   <wp:simplePos x="0" y="0"/>
                   <wp:positionH relativeFrom="column">
-                    <wp:posOffset>-55879</wp:posOffset>
+                    <wp:posOffset>2640602</wp:posOffset>
                   </wp:positionH>
                   <wp:positionV relativeFrom="paragraph">
-                    <wp:posOffset>257175</wp:posOffset>
+                    <wp:posOffset>259715</wp:posOffset>
                   </wp:positionV>
-                  <wp:extent cx="490220" cy="444500"/>
-                  <wp:effectExtent l="0" t="0" r="5080" b="0"/>
+                  <wp:extent cx="453804" cy="411480"/>
+                  <wp:effectExtent l="0" t="0" r="3810" b="0"/>
                   <wp:wrapNone/>
-                  <wp:docPr id="13" name="Picture 13"/>
+                  <wp:docPr id="14" name="Picture 692"/>
                   <wp:cNvGraphicFramePr>
                     <a:graphicFrameLocks xmlns:a="http://schemas.openxmlformats.org/drawingml/2006/main" noChangeAspect="1"/>
                   </wp:cNvGraphicFramePr>
@@ -1590,28 +1618,30 @@
                           <pic:cNvPr id="692" name="Picture 692"/>
                           <pic:cNvPicPr/>
                         </pic:nvPicPr>
-                        <pic:blipFill rotWithShape="1">
+                        <pic:blipFill>
                           <a:blip r:embed="rId4" cstate="print">
                             <a:extLst>
                               <a:ext uri="{28A0092B-C50C-407E-A947-70E740481C1C}">
                                 <a14:useLocalDpi xmlns:a14="http://schemas.microsoft.com/office/drawing/2010/main" val="0"/>
                               </a:ext>
+                              <a:ext uri="{96DAC541-7B7A-43D3-8B79-37D633B846F1}">
+                                <asvg:svgBlip xmlns:asvg="http://schemas.microsoft.com/office/drawing/2016/SVG/main" r:embed="rId5"/>
+                              </a:ext>
                             </a:extLst>
                           </a:blip>
-                          <a:srcRect l="405" r="5406"/>
-                          <a:stretch/>
+                          <a:srcRect t="1084" b="1084"/>
+                          <a:stretch>
+                            <a:fillRect/>
+                          </a:stretch>
                         </pic:blipFill>
                         <pic:spPr bwMode="auto">
                           <a:xfrm>
                             <a:off x="0" y="0"/>
-                            <a:ext cx="490220" cy="444500"/>
+                            <a:ext cx="453804" cy="411480"/>
                           </a:xfrm>
                           <a:prstGeom prst="rect">
                             <a:avLst/>
                           </a:prstGeom>
-                          <a:ln>
-                            <a:noFill/>
-                          </a:ln>
                           <a:extLst>
                             <a:ext uri="{53640926-AAD7-44D8-BBD7-CCE9431645EC}">
                               <a14:shadowObscured xmlns:a14="http://schemas.microsoft.com/office/drawing/2010/main"/>
@@ -1631,31 +1661,22 @@
               </w:drawing>
             </w:r>
             <w:r>
-              <w:t>and say _________________________</w:t>
-            </w:r>
-          </w:p>
-          <w:p>
-            <w:pPr>
-              <w:spacing w:line="336" w:lineRule="auto"/>
-              <w:jc w:val="center"/>
-            </w:pPr>
-            <w:r>
               <w:rPr>
                 <w:noProof/>
               </w:rPr>
               <w:drawing>
-                <wp:anchor distT="0" distB="0" distL="114300" distR="114300" simplePos="0" relativeHeight="251770880" behindDoc="0" locked="0" layoutInCell="1" allowOverlap="1" wp14:anchorId="582EEAC1" wp14:editId="1AF0D298">
+                <wp:anchor distT="0" distB="0" distL="114300" distR="114300" simplePos="0" relativeHeight="251681792" behindDoc="0" locked="0" layoutInCell="1" allowOverlap="1" wp14:anchorId="1670BB03" wp14:editId="7DC322E6">
                   <wp:simplePos x="0" y="0"/>
                   <wp:positionH relativeFrom="column">
-                    <wp:posOffset>2669530</wp:posOffset>
+                    <wp:posOffset>-4624</wp:posOffset>
                   </wp:positionH>
                   <wp:positionV relativeFrom="paragraph">
-                    <wp:posOffset>17145</wp:posOffset>
+                    <wp:posOffset>259714</wp:posOffset>
                   </wp:positionV>
-                  <wp:extent cx="459105" cy="426085"/>
-                  <wp:effectExtent l="0" t="0" r="0" b="5715"/>
+                  <wp:extent cx="454204" cy="411843"/>
+                  <wp:effectExtent l="0" t="0" r="3175" b="0"/>
                   <wp:wrapNone/>
-                  <wp:docPr id="14" name="Picture 14"/>
+                  <wp:docPr id="15" name="Picture 692"/>
                   <wp:cNvGraphicFramePr>
                     <a:graphicFrameLocks xmlns:a="http://schemas.openxmlformats.org/drawingml/2006/main" noChangeAspect="1"/>
                   </wp:cNvGraphicFramePr>
@@ -1663,31 +1684,33 @@
                     <a:graphicData uri="http://schemas.openxmlformats.org/drawingml/2006/picture">
                       <pic:pic xmlns:pic="http://schemas.openxmlformats.org/drawingml/2006/picture">
                         <pic:nvPicPr>
-                          <pic:cNvPr id="693" name="Picture 693"/>
+                          <pic:cNvPr id="692" name="Picture 692"/>
                           <pic:cNvPicPr/>
                         </pic:nvPicPr>
-                        <pic:blipFill rotWithShape="1">
-                          <a:blip r:embed="rId5" cstate="print">
+                        <pic:blipFill>
+                          <a:blip r:embed="rId4" cstate="print">
                             <a:extLst>
                               <a:ext uri="{28A0092B-C50C-407E-A947-70E740481C1C}">
                                 <a14:useLocalDpi xmlns:a14="http://schemas.microsoft.com/office/drawing/2010/main" val="0"/>
                               </a:ext>
+                              <a:ext uri="{96DAC541-7B7A-43D3-8B79-37D633B846F1}">
+                                <asvg:svgBlip xmlns:asvg="http://schemas.microsoft.com/office/drawing/2016/SVG/main" r:embed="rId5"/>
+                              </a:ext>
                             </a:extLst>
                           </a:blip>
-                          <a:srcRect l="447" r="7571"/>
-                          <a:stretch/>
+                          <a:srcRect t="1084" b="1084"/>
+                          <a:stretch>
+                            <a:fillRect/>
+                          </a:stretch>
                         </pic:blipFill>
                         <pic:spPr bwMode="auto">
                           <a:xfrm flipH="1">
                             <a:off x="0" y="0"/>
-                            <a:ext cx="459105" cy="426085"/>
+                            <a:ext cx="455865" cy="413349"/>
                           </a:xfrm>
                           <a:prstGeom prst="rect">
                             <a:avLst/>
                           </a:prstGeom>
-                          <a:ln>
-                            <a:noFill/>
-                          </a:ln>
                           <a:extLst>
                             <a:ext uri="{53640926-AAD7-44D8-BBD7-CCE9431645EC}">
                               <a14:shadowObscured xmlns:a14="http://schemas.microsoft.com/office/drawing/2010/main"/>
@@ -1707,6 +1730,15 @@
               </w:drawing>
             </w:r>
             <w:r>
+              <w:t>and say _________________________</w:t>
+            </w:r>
+          </w:p>
+          <w:p>
+            <w:pPr>
+              <w:spacing w:line="336" w:lineRule="auto"/>
+              <w:jc w:val="center"/>
+            </w:pPr>
+            <w:r>
               <w:t>____________________________</w:t>
             </w:r>
           </w:p>
@@ -1785,18 +1817,18 @@
                 <w:noProof/>
               </w:rPr>
               <w:drawing>
-                <wp:anchor distT="0" distB="0" distL="114300" distR="114300" simplePos="0" relativeHeight="251772928" behindDoc="0" locked="0" layoutInCell="1" allowOverlap="1" wp14:anchorId="49A46700" wp14:editId="43104B48">
+                <wp:anchor distT="0" distB="0" distL="114300" distR="114300" simplePos="0" relativeHeight="251685888" behindDoc="0" locked="0" layoutInCell="1" allowOverlap="1" wp14:anchorId="1EEE74A2" wp14:editId="3CFD211A">
                   <wp:simplePos x="0" y="0"/>
                   <wp:positionH relativeFrom="column">
-                    <wp:posOffset>-55879</wp:posOffset>
+                    <wp:posOffset>2640602</wp:posOffset>
                   </wp:positionH>
                   <wp:positionV relativeFrom="paragraph">
-                    <wp:posOffset>257175</wp:posOffset>
+                    <wp:posOffset>259715</wp:posOffset>
                   </wp:positionV>
-                  <wp:extent cx="490220" cy="444500"/>
-                  <wp:effectExtent l="0" t="0" r="5080" b="0"/>
+                  <wp:extent cx="453804" cy="411480"/>
+                  <wp:effectExtent l="0" t="0" r="3810" b="0"/>
                   <wp:wrapNone/>
-                  <wp:docPr id="15" name="Picture 15"/>
+                  <wp:docPr id="16" name="Picture 692"/>
                   <wp:cNvGraphicFramePr>
                     <a:graphicFrameLocks xmlns:a="http://schemas.openxmlformats.org/drawingml/2006/main" noChangeAspect="1"/>
                   </wp:cNvGraphicFramePr>
@@ -1807,28 +1839,30 @@
                           <pic:cNvPr id="692" name="Picture 692"/>
                           <pic:cNvPicPr/>
                         </pic:nvPicPr>
-                        <pic:blipFill rotWithShape="1">
+                        <pic:blipFill>
                           <a:blip r:embed="rId4" cstate="print">
                             <a:extLst>
                               <a:ext uri="{28A0092B-C50C-407E-A947-70E740481C1C}">
                                 <a14:useLocalDpi xmlns:a14="http://schemas.microsoft.com/office/drawing/2010/main" val="0"/>
                               </a:ext>
+                              <a:ext uri="{96DAC541-7B7A-43D3-8B79-37D633B846F1}">
+                                <asvg:svgBlip xmlns:asvg="http://schemas.microsoft.com/office/drawing/2016/SVG/main" r:embed="rId5"/>
+                              </a:ext>
                             </a:extLst>
                           </a:blip>
-                          <a:srcRect l="405" r="5406"/>
-                          <a:stretch/>
+                          <a:srcRect t="1084" b="1084"/>
+                          <a:stretch>
+                            <a:fillRect/>
+                          </a:stretch>
                         </pic:blipFill>
                         <pic:spPr bwMode="auto">
                           <a:xfrm>
                             <a:off x="0" y="0"/>
-                            <a:ext cx="490220" cy="444500"/>
+                            <a:ext cx="453804" cy="411480"/>
                           </a:xfrm>
                           <a:prstGeom prst="rect">
                             <a:avLst/>
                           </a:prstGeom>
-                          <a:ln>
-                            <a:noFill/>
-                          </a:ln>
                           <a:extLst>
                             <a:ext uri="{53640926-AAD7-44D8-BBD7-CCE9431645EC}">
                               <a14:shadowObscured xmlns:a14="http://schemas.microsoft.com/office/drawing/2010/main"/>
@@ -1848,31 +1882,22 @@
               </w:drawing>
             </w:r>
             <w:r>
-              <w:t>and say _________________________</w:t>
-            </w:r>
-          </w:p>
-          <w:p>
-            <w:pPr>
-              <w:spacing w:line="336" w:lineRule="auto"/>
-              <w:jc w:val="center"/>
-            </w:pPr>
-            <w:r>
               <w:rPr>
                 <w:noProof/>
               </w:rPr>
               <w:drawing>
-                <wp:anchor distT="0" distB="0" distL="114300" distR="114300" simplePos="0" relativeHeight="251773952" behindDoc="0" locked="0" layoutInCell="1" allowOverlap="1" wp14:anchorId="6324F2A7" wp14:editId="1B7DE748">
+                <wp:anchor distT="0" distB="0" distL="114300" distR="114300" simplePos="0" relativeHeight="251684864" behindDoc="0" locked="0" layoutInCell="1" allowOverlap="1" wp14:anchorId="55EBA967" wp14:editId="4CCEAEC8">
                   <wp:simplePos x="0" y="0"/>
                   <wp:positionH relativeFrom="column">
-                    <wp:posOffset>2669530</wp:posOffset>
+                    <wp:posOffset>-4624</wp:posOffset>
                   </wp:positionH>
                   <wp:positionV relativeFrom="paragraph">
-                    <wp:posOffset>17145</wp:posOffset>
+                    <wp:posOffset>259714</wp:posOffset>
                   </wp:positionV>
-                  <wp:extent cx="459105" cy="426085"/>
-                  <wp:effectExtent l="0" t="0" r="0" b="5715"/>
+                  <wp:extent cx="454204" cy="411843"/>
+                  <wp:effectExtent l="0" t="0" r="3175" b="0"/>
                   <wp:wrapNone/>
-                  <wp:docPr id="16" name="Picture 16"/>
+                  <wp:docPr id="17" name="Picture 692"/>
                   <wp:cNvGraphicFramePr>
                     <a:graphicFrameLocks xmlns:a="http://schemas.openxmlformats.org/drawingml/2006/main" noChangeAspect="1"/>
                   </wp:cNvGraphicFramePr>
@@ -1880,31 +1905,33 @@
                     <a:graphicData uri="http://schemas.openxmlformats.org/drawingml/2006/picture">
                       <pic:pic xmlns:pic="http://schemas.openxmlformats.org/drawingml/2006/picture">
                         <pic:nvPicPr>
-                          <pic:cNvPr id="693" name="Picture 693"/>
+                          <pic:cNvPr id="692" name="Picture 692"/>
                           <pic:cNvPicPr/>
                         </pic:nvPicPr>
-                        <pic:blipFill rotWithShape="1">
-                          <a:blip r:embed="rId5" cstate="print">
+                        <pic:blipFill>
+                          <a:blip r:embed="rId4" cstate="print">
                             <a:extLst>
                               <a:ext uri="{28A0092B-C50C-407E-A947-70E740481C1C}">
                                 <a14:useLocalDpi xmlns:a14="http://schemas.microsoft.com/office/drawing/2010/main" val="0"/>
                               </a:ext>
+                              <a:ext uri="{96DAC541-7B7A-43D3-8B79-37D633B846F1}">
+                                <asvg:svgBlip xmlns:asvg="http://schemas.microsoft.com/office/drawing/2016/SVG/main" r:embed="rId5"/>
+                              </a:ext>
                             </a:extLst>
                           </a:blip>
-                          <a:srcRect l="447" r="7571"/>
-                          <a:stretch/>
+                          <a:srcRect t="1084" b="1084"/>
+                          <a:stretch>
+                            <a:fillRect/>
+                          </a:stretch>
                         </pic:blipFill>
                         <pic:spPr bwMode="auto">
                           <a:xfrm flipH="1">
                             <a:off x="0" y="0"/>
-                            <a:ext cx="459105" cy="426085"/>
+                            <a:ext cx="455865" cy="413349"/>
                           </a:xfrm>
                           <a:prstGeom prst="rect">
                             <a:avLst/>
                           </a:prstGeom>
-                          <a:ln>
-                            <a:noFill/>
-                          </a:ln>
                           <a:extLst>
                             <a:ext uri="{53640926-AAD7-44D8-BBD7-CCE9431645EC}">
                               <a14:shadowObscured xmlns:a14="http://schemas.microsoft.com/office/drawing/2010/main"/>
@@ -1924,6 +1951,15 @@
               </w:drawing>
             </w:r>
             <w:r>
+              <w:t>and say _________________________</w:t>
+            </w:r>
+          </w:p>
+          <w:p>
+            <w:pPr>
+              <w:spacing w:line="336" w:lineRule="auto"/>
+              <w:jc w:val="center"/>
+            </w:pPr>
+            <w:r>
               <w:t>____________________________</w:t>
             </w:r>
           </w:p>
@@ -1997,18 +2033,18 @@
                 <w:noProof/>
               </w:rPr>
               <w:drawing>
-                <wp:anchor distT="0" distB="0" distL="114300" distR="114300" simplePos="0" relativeHeight="251774976" behindDoc="0" locked="0" layoutInCell="1" allowOverlap="1" wp14:anchorId="09D9667A" wp14:editId="743CFC9B">
+                <wp:anchor distT="0" distB="0" distL="114300" distR="114300" simplePos="0" relativeHeight="251688960" behindDoc="0" locked="0" layoutInCell="1" allowOverlap="1" wp14:anchorId="5C8A5484" wp14:editId="41D9323B">
                   <wp:simplePos x="0" y="0"/>
                   <wp:positionH relativeFrom="column">
-                    <wp:posOffset>-55879</wp:posOffset>
+                    <wp:posOffset>2640602</wp:posOffset>
                   </wp:positionH>
                   <wp:positionV relativeFrom="paragraph">
-                    <wp:posOffset>257175</wp:posOffset>
+                    <wp:posOffset>259715</wp:posOffset>
                   </wp:positionV>
-                  <wp:extent cx="490220" cy="444500"/>
-                  <wp:effectExtent l="0" t="0" r="5080" b="0"/>
+                  <wp:extent cx="453804" cy="411480"/>
+                  <wp:effectExtent l="0" t="0" r="3810" b="0"/>
                   <wp:wrapNone/>
-                  <wp:docPr id="17" name="Picture 17"/>
+                  <wp:docPr id="18" name="Picture 692"/>
                   <wp:cNvGraphicFramePr>
                     <a:graphicFrameLocks xmlns:a="http://schemas.openxmlformats.org/drawingml/2006/main" noChangeAspect="1"/>
                   </wp:cNvGraphicFramePr>
@@ -2019,28 +2055,30 @@
                           <pic:cNvPr id="692" name="Picture 692"/>
                           <pic:cNvPicPr/>
                         </pic:nvPicPr>
-                        <pic:blipFill rotWithShape="1">
+                        <pic:blipFill>
                           <a:blip r:embed="rId4" cstate="print">
                             <a:extLst>
                               <a:ext uri="{28A0092B-C50C-407E-A947-70E740481C1C}">
                                 <a14:useLocalDpi xmlns:a14="http://schemas.microsoft.com/office/drawing/2010/main" val="0"/>
                               </a:ext>
+                              <a:ext uri="{96DAC541-7B7A-43D3-8B79-37D633B846F1}">
+                                <asvg:svgBlip xmlns:asvg="http://schemas.microsoft.com/office/drawing/2016/SVG/main" r:embed="rId5"/>
+                              </a:ext>
                             </a:extLst>
                           </a:blip>
-                          <a:srcRect l="405" r="5406"/>
-                          <a:stretch/>
+                          <a:srcRect t="1084" b="1084"/>
+                          <a:stretch>
+                            <a:fillRect/>
+                          </a:stretch>
                         </pic:blipFill>
                         <pic:spPr bwMode="auto">
                           <a:xfrm>
                             <a:off x="0" y="0"/>
-                            <a:ext cx="490220" cy="444500"/>
+                            <a:ext cx="453804" cy="411480"/>
                           </a:xfrm>
                           <a:prstGeom prst="rect">
                             <a:avLst/>
                           </a:prstGeom>
-                          <a:ln>
-                            <a:noFill/>
-                          </a:ln>
                           <a:extLst>
                             <a:ext uri="{53640926-AAD7-44D8-BBD7-CCE9431645EC}">
                               <a14:shadowObscured xmlns:a14="http://schemas.microsoft.com/office/drawing/2010/main"/>
@@ -2060,31 +2098,22 @@
               </w:drawing>
             </w:r>
             <w:r>
-              <w:t>and say _________________________</w:t>
-            </w:r>
-          </w:p>
-          <w:p>
-            <w:pPr>
-              <w:spacing w:line="336" w:lineRule="auto"/>
-              <w:jc w:val="center"/>
-            </w:pPr>
-            <w:r>
               <w:rPr>
                 <w:noProof/>
               </w:rPr>
               <w:drawing>
-                <wp:anchor distT="0" distB="0" distL="114300" distR="114300" simplePos="0" relativeHeight="251776000" behindDoc="0" locked="0" layoutInCell="1" allowOverlap="1" wp14:anchorId="62B3BF8A" wp14:editId="24C80D71">
+                <wp:anchor distT="0" distB="0" distL="114300" distR="114300" simplePos="0" relativeHeight="251687936" behindDoc="0" locked="0" layoutInCell="1" allowOverlap="1" wp14:anchorId="4468D8F3" wp14:editId="0557C21D">
                   <wp:simplePos x="0" y="0"/>
                   <wp:positionH relativeFrom="column">
-                    <wp:posOffset>2669530</wp:posOffset>
+                    <wp:posOffset>-4624</wp:posOffset>
                   </wp:positionH>
                   <wp:positionV relativeFrom="paragraph">
-                    <wp:posOffset>17145</wp:posOffset>
+                    <wp:posOffset>259714</wp:posOffset>
                   </wp:positionV>
-                  <wp:extent cx="459105" cy="426085"/>
-                  <wp:effectExtent l="0" t="0" r="0" b="5715"/>
+                  <wp:extent cx="454204" cy="411843"/>
+                  <wp:effectExtent l="0" t="0" r="3175" b="0"/>
                   <wp:wrapNone/>
-                  <wp:docPr id="18" name="Picture 18"/>
+                  <wp:docPr id="38" name="Picture 692"/>
                   <wp:cNvGraphicFramePr>
                     <a:graphicFrameLocks xmlns:a="http://schemas.openxmlformats.org/drawingml/2006/main" noChangeAspect="1"/>
                   </wp:cNvGraphicFramePr>
@@ -2092,31 +2121,33 @@
                     <a:graphicData uri="http://schemas.openxmlformats.org/drawingml/2006/picture">
                       <pic:pic xmlns:pic="http://schemas.openxmlformats.org/drawingml/2006/picture">
                         <pic:nvPicPr>
-                          <pic:cNvPr id="693" name="Picture 693"/>
+                          <pic:cNvPr id="692" name="Picture 692"/>
                           <pic:cNvPicPr/>
                         </pic:nvPicPr>
-                        <pic:blipFill rotWithShape="1">
-                          <a:blip r:embed="rId5" cstate="print">
+                        <pic:blipFill>
+                          <a:blip r:embed="rId4" cstate="print">
                             <a:extLst>
                               <a:ext uri="{28A0092B-C50C-407E-A947-70E740481C1C}">
                                 <a14:useLocalDpi xmlns:a14="http://schemas.microsoft.com/office/drawing/2010/main" val="0"/>
                               </a:ext>
+                              <a:ext uri="{96DAC541-7B7A-43D3-8B79-37D633B846F1}">
+                                <asvg:svgBlip xmlns:asvg="http://schemas.microsoft.com/office/drawing/2016/SVG/main" r:embed="rId5"/>
+                              </a:ext>
                             </a:extLst>
                           </a:blip>
-                          <a:srcRect l="447" r="7571"/>
-                          <a:stretch/>
+                          <a:srcRect t="1084" b="1084"/>
+                          <a:stretch>
+                            <a:fillRect/>
+                          </a:stretch>
                         </pic:blipFill>
                         <pic:spPr bwMode="auto">
                           <a:xfrm flipH="1">
                             <a:off x="0" y="0"/>
-                            <a:ext cx="459105" cy="426085"/>
+                            <a:ext cx="455865" cy="413349"/>
                           </a:xfrm>
                           <a:prstGeom prst="rect">
                             <a:avLst/>
                           </a:prstGeom>
-                          <a:ln>
-                            <a:noFill/>
-                          </a:ln>
                           <a:extLst>
                             <a:ext uri="{53640926-AAD7-44D8-BBD7-CCE9431645EC}">
                               <a14:shadowObscured xmlns:a14="http://schemas.microsoft.com/office/drawing/2010/main"/>
@@ -2135,6 +2166,15 @@
                 </wp:anchor>
               </w:drawing>
             </w:r>
+            <w:r>
+              <w:t>and say _________________________</w:t>
+            </w:r>
+          </w:p>
+          <w:p>
+            <w:pPr>
+              <w:spacing w:line="336" w:lineRule="auto"/>
+              <w:jc w:val="center"/>
+            </w:pPr>
             <w:r>
               <w:t>____________________________</w:t>
             </w:r>

</xml_diff>